<commit_message>
Updated 04 and 07
</commit_message>
<xml_diff>
--- a/Documents/07_SMP_Software_Project_Information_File.docx
+++ b/Documents/07_SMP_Software_Project_Information_File.docx
@@ -1867,6 +1867,14 @@
                 <w:sz w:val="16"/>
               </w:rPr>
             </w:pPr>
+            <w:r>
+              <w:rPr>
+                <w:rFonts w:asciiTheme="majorHAnsi" w:hAnsiTheme="majorHAnsi" w:cstheme="majorHAnsi"/>
+                <w:color w:val="2E74B5" w:themeColor="accent1" w:themeShade="BF"/>
+                <w:sz w:val="16"/>
+              </w:rPr>
+              <w:t>2</w:t>
+            </w:r>
           </w:p>
         </w:tc>
         <w:tc>
@@ -1887,6 +1895,14 @@
                 <w:sz w:val="16"/>
               </w:rPr>
             </w:pPr>
+            <w:r>
+              <w:rPr>
+                <w:rFonts w:asciiTheme="majorHAnsi" w:hAnsiTheme="majorHAnsi" w:cstheme="majorHAnsi"/>
+                <w:color w:val="2E74B5" w:themeColor="accent1" w:themeShade="BF"/>
+                <w:sz w:val="16"/>
+              </w:rPr>
+              <w:t>11/30/2025</w:t>
+            </w:r>
           </w:p>
         </w:tc>
         <w:tc>
@@ -1908,6 +1924,14 @@
                 <w:sz w:val="16"/>
               </w:rPr>
             </w:pPr>
+            <w:r>
+              <w:rPr>
+                <w:rFonts w:asciiTheme="majorHAnsi" w:hAnsiTheme="majorHAnsi" w:cstheme="majorHAnsi"/>
+                <w:color w:val="2E74B5" w:themeColor="accent1" w:themeShade="BF"/>
+                <w:sz w:val="16"/>
+              </w:rPr>
+              <w:t>Mai R.</w:t>
+            </w:r>
           </w:p>
         </w:tc>
         <w:tc>
@@ -1928,6 +1952,13 @@
                 <w:color w:val="2E74B5" w:themeColor="accent1" w:themeShade="BF"/>
               </w:rPr>
             </w:pPr>
+            <w:r>
+              <w:rPr>
+                <w:rFonts w:asciiTheme="majorHAnsi" w:hAnsiTheme="majorHAnsi" w:cstheme="majorHAnsi"/>
+                <w:color w:val="2E74B5" w:themeColor="accent1" w:themeShade="BF"/>
+              </w:rPr>
+              <w:t>Updated for our own version of the project</w:t>
+            </w:r>
           </w:p>
         </w:tc>
       </w:tr>
@@ -4407,18 +4438,20 @@
           <w:sz w:val="22"/>
           <w:szCs w:val="22"/>
         </w:rPr>
-        <w:t xml:space="preserve">: GitHub: </w:t>
+        <w:t>: GitHub:</w:t>
+      </w:r>
+      <w:r>
+        <w:t xml:space="preserve"> </w:t>
       </w:r>
       <w:hyperlink r:id="rId9" w:history="1">
         <w:r>
           <w:rPr>
             <w:rStyle w:val="Hyperlink"/>
             <w:rFonts w:asciiTheme="majorHAnsi" w:hAnsiTheme="majorHAnsi" w:cstheme="majorHAnsi"/>
-            <w:color w:val="2E74B5" w:themeColor="accent1" w:themeShade="BF"/>
             <w:sz w:val="22"/>
             <w:szCs w:val="22"/>
           </w:rPr>
-          <w:t>https://github.com/NCSS/Messenger</w:t>
+          <w:t>https://github.com/NobuMayuri/CISS346_A5</w:t>
         </w:r>
       </w:hyperlink>
     </w:p>
@@ -4544,7 +4577,15 @@
           <w:szCs w:val="22"/>
         </w:rPr>
         <w:tab/>
-        <w:t>Winnie Pooh</w:t>
+      </w:r>
+      <w:r>
+        <w:rPr>
+          <w:rFonts w:asciiTheme="majorHAnsi" w:hAnsiTheme="majorHAnsi" w:cstheme="majorHAnsi"/>
+          <w:color w:val="2E74B5" w:themeColor="accent1" w:themeShade="BF"/>
+          <w:sz w:val="22"/>
+          <w:szCs w:val="22"/>
+        </w:rPr>
+        <w:t>Mai Rapo</w:t>
       </w:r>
     </w:p>
     <w:p>
@@ -4570,16 +4611,16 @@
           <w:sz w:val="22"/>
           <w:szCs w:val="22"/>
         </w:rPr>
-        <w:t>Project Manager</w:t>
-      </w:r>
-      <w:r>
-        <w:rPr>
-          <w:rFonts w:asciiTheme="majorHAnsi" w:hAnsiTheme="majorHAnsi" w:cstheme="majorHAnsi"/>
-          <w:color w:val="2E74B5" w:themeColor="accent1" w:themeShade="BF"/>
-          <w:sz w:val="22"/>
-          <w:szCs w:val="22"/>
-        </w:rPr>
-        <w:t>:</w:t>
+        <w:t>Technical Lead</w:t>
+      </w:r>
+      <w:r>
+        <w:rPr>
+          <w:rFonts w:asciiTheme="majorHAnsi" w:hAnsiTheme="majorHAnsi" w:cstheme="majorHAnsi"/>
+          <w:color w:val="2E74B5" w:themeColor="accent1" w:themeShade="BF"/>
+          <w:sz w:val="22"/>
+          <w:szCs w:val="22"/>
+        </w:rPr>
+        <w:t xml:space="preserve">: </w:t>
       </w:r>
       <w:r>
         <w:rPr>
@@ -4589,7 +4630,15 @@
           <w:szCs w:val="22"/>
         </w:rPr>
         <w:tab/>
-        <w:t>Mickey Mouse</w:t>
+      </w:r>
+      <w:r>
+        <w:rPr>
+          <w:rFonts w:asciiTheme="majorHAnsi" w:hAnsiTheme="majorHAnsi" w:cstheme="majorHAnsi"/>
+          <w:color w:val="2E74B5" w:themeColor="accent1" w:themeShade="BF"/>
+          <w:sz w:val="22"/>
+          <w:szCs w:val="22"/>
+        </w:rPr>
+        <w:t>Brian Rink</w:t>
       </w:r>
     </w:p>
     <w:p>
@@ -4615,16 +4664,16 @@
           <w:sz w:val="22"/>
           <w:szCs w:val="22"/>
         </w:rPr>
-        <w:t>Technical Lead</w:t>
-      </w:r>
-      <w:r>
-        <w:rPr>
-          <w:rFonts w:asciiTheme="majorHAnsi" w:hAnsiTheme="majorHAnsi" w:cstheme="majorHAnsi"/>
-          <w:color w:val="2E74B5" w:themeColor="accent1" w:themeShade="BF"/>
-          <w:sz w:val="22"/>
-          <w:szCs w:val="22"/>
-        </w:rPr>
-        <w:t xml:space="preserve">: </w:t>
+        <w:t>Systems Test Lead:</w:t>
+      </w:r>
+      <w:r>
+        <w:rPr>
+          <w:rFonts w:asciiTheme="majorHAnsi" w:hAnsiTheme="majorHAnsi" w:cstheme="majorHAnsi"/>
+          <w:color w:val="2E74B5" w:themeColor="accent1" w:themeShade="BF"/>
+          <w:sz w:val="22"/>
+          <w:szCs w:val="22"/>
+        </w:rPr>
+        <w:t xml:space="preserve"> </w:t>
       </w:r>
       <w:r>
         <w:rPr>
@@ -4634,97 +4683,15 @@
           <w:szCs w:val="22"/>
         </w:rPr>
         <w:tab/>
-        <w:t>Minnie Mouse</w:t>
-      </w:r>
-    </w:p>
-    <w:p>
-      <w:pPr>
-        <w:pStyle w:val="Header"/>
-        <w:tabs>
-          <w:tab w:val="clear" w:pos="4320"/>
-          <w:tab w:val="clear" w:pos="8640"/>
-        </w:tabs>
-        <w:ind w:left="360"/>
-        <w:rPr>
-          <w:rFonts w:asciiTheme="majorHAnsi" w:hAnsiTheme="majorHAnsi" w:cstheme="majorHAnsi"/>
-          <w:color w:val="2E74B5" w:themeColor="accent1" w:themeShade="BF"/>
-          <w:sz w:val="22"/>
-          <w:szCs w:val="22"/>
-        </w:rPr>
-      </w:pPr>
-      <w:r>
-        <w:rPr>
-          <w:rFonts w:asciiTheme="majorHAnsi" w:hAnsiTheme="majorHAnsi" w:cstheme="majorHAnsi"/>
-          <w:b/>
-          <w:color w:val="2E74B5" w:themeColor="accent1" w:themeShade="BF"/>
-          <w:sz w:val="22"/>
-          <w:szCs w:val="22"/>
-        </w:rPr>
-        <w:t>Systems Test Lead:</w:t>
-      </w:r>
-      <w:r>
-        <w:rPr>
-          <w:rFonts w:asciiTheme="majorHAnsi" w:hAnsiTheme="majorHAnsi" w:cstheme="majorHAnsi"/>
-          <w:color w:val="2E74B5" w:themeColor="accent1" w:themeShade="BF"/>
-          <w:sz w:val="22"/>
-          <w:szCs w:val="22"/>
-        </w:rPr>
-        <w:t xml:space="preserve"> </w:t>
-      </w:r>
-      <w:r>
-        <w:rPr>
-          <w:rFonts w:asciiTheme="majorHAnsi" w:hAnsiTheme="majorHAnsi" w:cstheme="majorHAnsi"/>
-          <w:color w:val="2E74B5" w:themeColor="accent1" w:themeShade="BF"/>
-          <w:sz w:val="22"/>
-          <w:szCs w:val="22"/>
-        </w:rPr>
-        <w:tab/>
-        <w:t>Donald Duck</w:t>
-      </w:r>
-    </w:p>
-    <w:p>
-      <w:pPr>
-        <w:pStyle w:val="Header"/>
-        <w:tabs>
-          <w:tab w:val="clear" w:pos="4320"/>
-          <w:tab w:val="clear" w:pos="8640"/>
-        </w:tabs>
-        <w:ind w:left="360"/>
-        <w:rPr>
-          <w:rFonts w:asciiTheme="majorHAnsi" w:hAnsiTheme="majorHAnsi" w:cstheme="majorHAnsi"/>
-          <w:color w:val="2E74B5" w:themeColor="accent1" w:themeShade="BF"/>
-          <w:sz w:val="22"/>
-          <w:szCs w:val="22"/>
-        </w:rPr>
-      </w:pPr>
-      <w:r>
-        <w:rPr>
-          <w:rFonts w:asciiTheme="majorHAnsi" w:hAnsiTheme="majorHAnsi" w:cstheme="majorHAnsi"/>
-          <w:b/>
-          <w:color w:val="2E74B5" w:themeColor="accent1" w:themeShade="BF"/>
-          <w:sz w:val="22"/>
-          <w:szCs w:val="22"/>
-        </w:rPr>
-        <w:t>Alternate Contact:</w:t>
-      </w:r>
-      <w:r>
-        <w:rPr>
-          <w:rFonts w:asciiTheme="majorHAnsi" w:hAnsiTheme="majorHAnsi" w:cstheme="majorHAnsi"/>
-          <w:color w:val="2E74B5" w:themeColor="accent1" w:themeShade="BF"/>
-          <w:sz w:val="22"/>
-          <w:szCs w:val="22"/>
-        </w:rPr>
-        <w:t xml:space="preserve"> </w:t>
-      </w:r>
-      <w:r>
-        <w:rPr>
-          <w:rFonts w:asciiTheme="majorHAnsi" w:hAnsiTheme="majorHAnsi" w:cstheme="majorHAnsi"/>
-          <w:color w:val="2E74B5" w:themeColor="accent1" w:themeShade="BF"/>
-          <w:sz w:val="22"/>
-          <w:szCs w:val="22"/>
-        </w:rPr>
-        <w:tab/>
-        <w:t>Daffy Duck</w:t>
+      </w:r>
+      <w:r>
+        <w:rPr>
+          <w:rFonts w:asciiTheme="majorHAnsi" w:hAnsiTheme="majorHAnsi" w:cstheme="majorHAnsi"/>
+          <w:color w:val="2E74B5" w:themeColor="accent1" w:themeShade="BF"/>
+          <w:sz w:val="22"/>
+          <w:szCs w:val="22"/>
+        </w:rPr>
+        <w:t>Lily Naughton</w:t>
       </w:r>
     </w:p>
     <w:p>
@@ -5083,6 +5050,7 @@
           <w:sz w:val="22"/>
           <w:szCs w:val="22"/>
         </w:rPr>
+        <w:lastRenderedPageBreak/>
         <w:t>File Location</w:t>
       </w:r>
       <w:r>
@@ -5108,23 +5076,12 @@
           <w:rPr>
             <w:rStyle w:val="Hyperlink"/>
             <w:rFonts w:asciiTheme="majorHAnsi" w:hAnsiTheme="majorHAnsi" w:cstheme="majorHAnsi"/>
-            <w:color w:val="2E74B5" w:themeColor="accent1" w:themeShade="BF"/>
             <w:sz w:val="22"/>
             <w:szCs w:val="22"/>
           </w:rPr>
-          <w:t>https://github.com/NCSS/Messenger</w:t>
+          <w:t>https://github.com/NobuMayuri/CISS346_A5/tree/main/Documents</w:t>
         </w:r>
       </w:hyperlink>
-      <w:r>
-        <w:rPr>
-          <w:rStyle w:val="Hyperlink"/>
-          <w:rFonts w:asciiTheme="majorHAnsi" w:hAnsiTheme="majorHAnsi" w:cstheme="majorHAnsi"/>
-          <w:color w:val="2E74B5" w:themeColor="accent1" w:themeShade="BF"/>
-          <w:sz w:val="22"/>
-          <w:szCs w:val="22"/>
-        </w:rPr>
-        <w:t>/Docs</w:t>
-      </w:r>
     </w:p>
     <w:p>
       <w:pPr>
@@ -5257,41 +5214,28 @@
           <w:sz w:val="22"/>
           <w:szCs w:val="22"/>
         </w:rPr>
-        <w:t xml:space="preserve">GitHub: </w:t>
+        <w:t>GitHub:</w:t>
+      </w:r>
+      <w:r>
+        <w:rPr>
+          <w:rFonts w:asciiTheme="majorHAnsi" w:hAnsiTheme="majorHAnsi" w:cstheme="majorHAnsi"/>
+          <w:color w:val="2E74B5" w:themeColor="accent1" w:themeShade="BF"/>
+          <w:sz w:val="22"/>
+          <w:szCs w:val="22"/>
+        </w:rPr>
+        <w:t xml:space="preserve"> </w:t>
       </w:r>
       <w:hyperlink r:id="rId13" w:history="1">
         <w:r>
           <w:rPr>
             <w:rStyle w:val="Hyperlink"/>
             <w:rFonts w:asciiTheme="majorHAnsi" w:hAnsiTheme="majorHAnsi" w:cstheme="majorHAnsi"/>
-            <w:color w:val="2E74B5" w:themeColor="accent1" w:themeShade="BF"/>
             <w:sz w:val="22"/>
             <w:szCs w:val="22"/>
           </w:rPr>
-          <w:t>https://github.com/NCSS/Messenger</w:t>
+          <w:t>https://github.com/NobuMayuri/CISS346_A5/tree/main/Documents</w:t>
         </w:r>
       </w:hyperlink>
-      <w:r>
-        <w:rPr>
-          <w:rStyle w:val="Hyperlink"/>
-          <w:rFonts w:asciiTheme="majorHAnsi" w:hAnsiTheme="majorHAnsi" w:cstheme="majorHAnsi"/>
-          <w:color w:val="2E74B5" w:themeColor="accent1" w:themeShade="BF"/>
-          <w:sz w:val="22"/>
-          <w:szCs w:val="22"/>
-        </w:rPr>
-        <w:t>/Docs</w:t>
-      </w:r>
-    </w:p>
-    <w:p>
-      <w:pPr>
-        <w:ind w:left="360"/>
-        <w:rPr>
-          <w:rFonts w:asciiTheme="majorHAnsi" w:hAnsiTheme="majorHAnsi" w:cstheme="majorHAnsi"/>
-          <w:color w:val="2E74B5" w:themeColor="accent1" w:themeShade="BF"/>
-          <w:sz w:val="22"/>
-          <w:szCs w:val="22"/>
-        </w:rPr>
-      </w:pPr>
     </w:p>
     <w:p>
       <w:pPr>
@@ -5391,33 +5335,12 @@
           <w:rPr>
             <w:rStyle w:val="Hyperlink"/>
             <w:rFonts w:asciiTheme="majorHAnsi" w:hAnsiTheme="majorHAnsi" w:cstheme="majorHAnsi"/>
-            <w:color w:val="2E74B5" w:themeColor="accent1" w:themeShade="BF"/>
             <w:sz w:val="22"/>
             <w:szCs w:val="22"/>
           </w:rPr>
-          <w:t>https://github.com/NCSS/Messenger</w:t>
+          <w:t>https://github.com/NobuMayuri/CISS346_A5/tree/main/Documents</w:t>
         </w:r>
       </w:hyperlink>
-      <w:r>
-        <w:rPr>
-          <w:rStyle w:val="Hyperlink"/>
-          <w:rFonts w:asciiTheme="majorHAnsi" w:hAnsiTheme="majorHAnsi" w:cstheme="majorHAnsi"/>
-          <w:color w:val="2E74B5" w:themeColor="accent1" w:themeShade="BF"/>
-          <w:sz w:val="22"/>
-          <w:szCs w:val="22"/>
-        </w:rPr>
-        <w:t>/Docs</w:t>
-      </w:r>
-    </w:p>
-    <w:p>
-      <w:pPr>
-        <w:rPr>
-          <w:rFonts w:asciiTheme="majorHAnsi" w:hAnsiTheme="majorHAnsi" w:cstheme="majorHAnsi"/>
-          <w:color w:val="2E74B5" w:themeColor="accent1" w:themeShade="BF"/>
-          <w:sz w:val="22"/>
-          <w:szCs w:val="22"/>
-        </w:rPr>
-      </w:pPr>
     </w:p>
     <w:p>
       <w:pPr>
@@ -5497,6 +5420,7 @@
         <w:ind w:left="360"/>
         <w:rPr>
           <w:rFonts w:asciiTheme="majorHAnsi" w:hAnsiTheme="majorHAnsi" w:cstheme="majorHAnsi"/>
+          <w:b/>
           <w:color w:val="2E74B5" w:themeColor="accent1" w:themeShade="BF"/>
           <w:sz w:val="22"/>
           <w:szCs w:val="22"/>
@@ -5535,35 +5459,12 @@
           <w:rPr>
             <w:rStyle w:val="Hyperlink"/>
             <w:rFonts w:asciiTheme="majorHAnsi" w:hAnsiTheme="majorHAnsi" w:cstheme="majorHAnsi"/>
-            <w:color w:val="2E74B5" w:themeColor="accent1" w:themeShade="BF"/>
             <w:sz w:val="22"/>
             <w:szCs w:val="22"/>
           </w:rPr>
-          <w:t>https://github.com/NCSS/Messenger</w:t>
+          <w:t>https://github.com/NobuMayuri/CISS346_A5/tree/main/Documents</w:t>
         </w:r>
       </w:hyperlink>
-      <w:r>
-        <w:rPr>
-          <w:rStyle w:val="Hyperlink"/>
-          <w:rFonts w:asciiTheme="majorHAnsi" w:hAnsiTheme="majorHAnsi" w:cstheme="majorHAnsi"/>
-          <w:color w:val="2E74B5" w:themeColor="accent1" w:themeShade="BF"/>
-          <w:sz w:val="22"/>
-          <w:szCs w:val="22"/>
-        </w:rPr>
-        <w:t>/Docs</w:t>
-      </w:r>
-    </w:p>
-    <w:p>
-      <w:pPr>
-        <w:ind w:left="360"/>
-        <w:rPr>
-          <w:rFonts w:asciiTheme="majorHAnsi" w:hAnsiTheme="majorHAnsi" w:cstheme="majorHAnsi"/>
-          <w:b/>
-          <w:color w:val="2E74B5" w:themeColor="accent1" w:themeShade="BF"/>
-          <w:sz w:val="22"/>
-          <w:szCs w:val="22"/>
-        </w:rPr>
-      </w:pPr>
     </w:p>
     <w:p>
       <w:pPr>
@@ -5681,23 +5582,12 @@
           <w:rPr>
             <w:rStyle w:val="Hyperlink"/>
             <w:rFonts w:asciiTheme="majorHAnsi" w:hAnsiTheme="majorHAnsi" w:cstheme="majorHAnsi"/>
-            <w:color w:val="2E74B5" w:themeColor="accent1" w:themeShade="BF"/>
             <w:sz w:val="22"/>
             <w:szCs w:val="22"/>
           </w:rPr>
-          <w:t>https://github.com/NCSS/Messenger</w:t>
+          <w:t>https://github.com/NobuMayuri/CISS346_A5/tree/main/Documents</w:t>
         </w:r>
       </w:hyperlink>
-      <w:r>
-        <w:rPr>
-          <w:rStyle w:val="Hyperlink"/>
-          <w:rFonts w:asciiTheme="majorHAnsi" w:hAnsiTheme="majorHAnsi" w:cstheme="majorHAnsi"/>
-          <w:color w:val="2E74B5" w:themeColor="accent1" w:themeShade="BF"/>
-          <w:sz w:val="22"/>
-          <w:szCs w:val="22"/>
-        </w:rPr>
-        <w:t>/Docs</w:t>
-      </w:r>
     </w:p>
     <w:p>
       <w:pPr>
@@ -6385,7 +6275,6 @@
           <w:sz w:val="22"/>
           <w:szCs w:val="22"/>
         </w:rPr>
-        <w:lastRenderedPageBreak/>
         <w:t>Choose Build-&gt;Rebuild Solution</w:t>
       </w:r>
     </w:p>
@@ -6783,17 +6672,17 @@
       <w:fldChar w:fldCharType="end"/>
     </w:r>
   </w:p>
-  <w:bookmarkStart w:id="12" w:name="_MON_1156747618"/>
-  <w:bookmarkStart w:id="13" w:name="_MON_1156744253"/>
-  <w:bookmarkStart w:id="14" w:name="_MON_1156744368"/>
-  <w:bookmarkStart w:id="15" w:name="_MON_1156744379"/>
-  <w:bookmarkStart w:id="16" w:name="_MON_1156744413"/>
+  <w:bookmarkStart w:id="12" w:name="_MON_1156744253"/>
+  <w:bookmarkStart w:id="13" w:name="_MON_1156744368"/>
+  <w:bookmarkStart w:id="14" w:name="_MON_1156744379"/>
+  <w:bookmarkStart w:id="15" w:name="_MON_1156744413"/>
+  <w:bookmarkStart w:id="16" w:name="_MON_1156744462"/>
   <w:bookmarkEnd w:id="12"/>
   <w:bookmarkEnd w:id="13"/>
   <w:bookmarkEnd w:id="14"/>
   <w:bookmarkEnd w:id="15"/>
   <w:bookmarkEnd w:id="16"/>
-  <w:bookmarkStart w:id="17" w:name="_MON_1156744462"/>
+  <w:bookmarkStart w:id="17" w:name="_MON_1156747618"/>
   <w:bookmarkEnd w:id="17"/>
   <w:p>
     <w:pPr>
@@ -6808,7 +6697,7 @@
       <w:rPr>
         <w:rFonts w:ascii="Arial" w:hAnsi="Arial"/>
       </w:rPr>
-      <w:object w:dxaOrig="10140" w:dyaOrig="3580" w14:anchorId="3BF9CCC9">
+      <w:object w:dxaOrig="10140" w:dyaOrig="3578" w14:anchorId="3BF9CCC9">
         <v:shapetype id="_x0000_t75" coordsize="21600,21600" o:spt="75" o:preferrelative="t" path="m@4@5l@4@11@9@11@9@5xe" filled="f" stroked="f">
           <v:stroke joinstyle="miter"/>
           <v:formulas>
@@ -6828,10 +6717,10 @@
           <v:path o:extrusionok="f" gradientshapeok="t" o:connecttype="rect"/>
           <o:lock v:ext="edit" aspectratio="t"/>
         </v:shapetype>
-        <v:shape id="_x0000_i1025" type="#_x0000_t75" style="width:507pt;height:178.9pt">
+        <v:shape id="_x0000_i1025" type="#_x0000_t75" style="width:507pt;height:179.25pt">
           <v:imagedata r:id="rId1" o:title=""/>
         </v:shape>
-        <o:OLEObject Type="Embed" ProgID="Excel.Sheet.8" ShapeID="_x0000_i1025" DrawAspect="Content" ObjectID="_1824096765" r:id="rId2"/>
+        <o:OLEObject Type="Embed" ProgID="Excel.Sheet.8" ShapeID="_x0000_i1025" DrawAspect="Content" ObjectID="_1826046585" r:id="rId2"/>
       </w:object>
     </w:r>
   </w:p>

</xml_diff>